<commit_message>
[Workflows] [US_ND] Switch from years to months for sentence length text (Recidiviz/recidiviz-dashboards#2957)
* [Workflows] [US_ND] Switch from years to months

* update test / snapshot

* Remove `sentenceLengthYears`

GitOrigin-RevId: 5fa6a2e532fef337ed52169379f7d6b5d75113b3
</commit_message>
<xml_diff>
--- a/server/assets/workflowsTemplates/US_ND/early_termination_template.docx
+++ b/server/assets/workflowsTemplates/US_ND/early_termination_template.docx
@@ -1,22 +1,22 @@
 
 <file path=word/document.xml><?xml version="1.0" encoding="utf-8"?>
-<w:document xmlns:mc="http://schemas.openxmlformats.org/markup-compatibility/2006" xmlns:o="urn:schemas-microsoft-com:office:office" xmlns:r="http://schemas.openxmlformats.org/officeDocument/2006/relationships" xmlns:m="http://schemas.openxmlformats.org/officeDocument/2006/math" xmlns:v="urn:schemas-microsoft-com:vml" xmlns:wp="http://schemas.openxmlformats.org/drawingml/2006/wordprocessingDrawing" xmlns:w10="urn:schemas-microsoft-com:office:word" xmlns:w="http://schemas.openxmlformats.org/wordprocessingml/2006/main" xmlns:wne="http://schemas.microsoft.com/office/word/2006/wordml" xmlns:sl="http://schemas.openxmlformats.org/schemaLibrary/2006/main" xmlns:a="http://schemas.openxmlformats.org/drawingml/2006/main" xmlns:pic="http://schemas.openxmlformats.org/drawingml/2006/picture" xmlns:c="http://schemas.openxmlformats.org/drawingml/2006/chart" xmlns:lc="http://schemas.openxmlformats.org/drawingml/2006/lockedCanvas" xmlns:dgm="http://schemas.openxmlformats.org/drawingml/2006/diagram" xmlns:wps="http://schemas.microsoft.com/office/word/2010/wordprocessingShape" xmlns:wpg="http://schemas.microsoft.com/office/word/2010/wordprocessingGroup" xmlns:w14="http://schemas.microsoft.com/office/word/2010/wordml" xmlns:w15="http://schemas.microsoft.com/office/word/2012/wordml">
+<w:document xmlns:wp14="http://schemas.microsoft.com/office/word/2010/wordprocessingDrawing" xmlns:mc="http://schemas.openxmlformats.org/markup-compatibility/2006" xmlns:o="urn:schemas-microsoft-com:office:office" xmlns:r="http://schemas.openxmlformats.org/officeDocument/2006/relationships" xmlns:m="http://schemas.openxmlformats.org/officeDocument/2006/math" xmlns:v="urn:schemas-microsoft-com:vml" xmlns:wp="http://schemas.openxmlformats.org/drawingml/2006/wordprocessingDrawing" xmlns:w10="urn:schemas-microsoft-com:office:word" xmlns:w="http://schemas.openxmlformats.org/wordprocessingml/2006/main" xmlns:wne="http://schemas.microsoft.com/office/word/2006/wordml" xmlns:sl="http://schemas.openxmlformats.org/schemaLibrary/2006/main" xmlns:a="http://schemas.openxmlformats.org/drawingml/2006/main" xmlns:pic="http://schemas.openxmlformats.org/drawingml/2006/picture" xmlns:c="http://schemas.openxmlformats.org/drawingml/2006/chart" xmlns:lc="http://schemas.openxmlformats.org/drawingml/2006/lockedCanvas" xmlns:dgm="http://schemas.openxmlformats.org/drawingml/2006/diagram" xmlns:wps="http://schemas.microsoft.com/office/word/2010/wordprocessingShape" xmlns:wpg="http://schemas.microsoft.com/office/word/2010/wordprocessingGroup" xmlns:w14="http://schemas.microsoft.com/office/word/2010/wordml" xmlns:w15="http://schemas.microsoft.com/office/word/2012/wordml" mc:Ignorable="wp14">
   <w:body>
-    <w:p>
-      <w:pPr>
-        <w:jc w:val="both"/>
-        <w:rPr>
-          <w:sz w:val="22"/>
-          <w:szCs w:val="22"/>
-        </w:rPr>
-      </w:pPr>
-      <w:r>
-        <w:rPr>
-          <w:rtl w:val="0"/>
-        </w:rPr>
-      </w:r>
-    </w:p>
-    <w:p>
+    <w:p xmlns:wp14="http://schemas.microsoft.com/office/word/2010/wordml" wp14:textId="77777777">
+      <w:pPr>
+        <w:jc w:val="both"/>
+        <w:rPr>
+          <w:sz w:val="22"/>
+          <w:szCs w:val="22"/>
+        </w:rPr>
+      </w:pPr>
+      <w:r>
+        <w:rPr>
+          <w:rtl w:val="0"/>
+        </w:rPr>
+      </w:r>
+    </w:p>
+    <w:p xmlns:wp14="http://schemas.microsoft.com/office/word/2010/wordml" wp14:textId="77777777">
       <w:pPr>
         <w:tabs>
           <w:tab w:val="left" w:pos="360"/>
@@ -36,6 +36,13 @@
           <w:rtl w:val="0"/>
         </w:rPr>
         <w:t xml:space="preserve">[1]</w:t>
+      </w:r>
+      <w:r>
+        <w:rPr>
+          <w:sz w:val="22"/>
+          <w:szCs w:val="22"/>
+          <w:rtl w:val="0"/>
+        </w:rPr>
         <w:tab/>
       </w:r>
       <w:r>
@@ -48,7 +55,7 @@
         <w:t xml:space="preserve">The Defendant, being first duly sworn, deposes and states:</w:t>
       </w:r>
     </w:p>
-    <w:p>
+    <w:p xmlns:wp14="http://schemas.microsoft.com/office/word/2010/wordml" wp14:textId="77777777">
       <w:pPr>
         <w:widowControl w:val="0"/>
         <w:tabs>
@@ -67,7 +74,7 @@
         </w:rPr>
       </w:r>
     </w:p>
-    <w:p>
+    <w:p xmlns:wp14="http://schemas.microsoft.com/office/word/2010/wordml" wp14:textId="36299B34">
       <w:pPr>
         <w:numPr>
           <w:ilvl w:val="0"/>
@@ -87,17 +94,32 @@
         <w:rPr>
           <w:sz w:val="22"/>
           <w:szCs w:val="22"/>
-          <w:rtl w:val="0"/>
-        </w:rPr>
-        <w:t xml:space="preserve">That the Defendant appeared before Judge {judgeName} on {priorCourtDate}, and was sentenced to {sentenceLengthYears} supervised probation for the crime(s) of {crimeNames}.</w:t>
-      </w:r>
-      <w:r>
-        <w:rPr>
-          <w:rtl w:val="0"/>
-        </w:rPr>
-      </w:r>
-    </w:p>
-    <w:p>
+        </w:rPr>
+        <w:t xml:space="preserve">That the Defendant appeared before Judge {</w:t>
+      </w:r>
+      <w:proofErr w:type="spellStart"/>
+      <w:r>
+        <w:rPr>
+          <w:sz w:val="22"/>
+          <w:szCs w:val="22"/>
+        </w:rPr>
+        <w:t xml:space="preserve">judgeName</w:t>
+      </w:r>
+      <w:proofErr w:type="spellEnd"/>
+      <w:r>
+        <w:rPr>
+          <w:sz w:val="22"/>
+          <w:szCs w:val="22"/>
+        </w:rPr>
+        <w:t xml:space="preserve">} on {priorCourtDate}, and was sentenced to {sentenceLengthMonths} supervised probation for the crime(s) of {crimeNames}.</w:t>
+      </w:r>
+      <w:r>
+        <w:rPr>
+          <w:rtl w:val="0"/>
+        </w:rPr>
+      </w:r>
+    </w:p>
+    <w:p xmlns:wp14="http://schemas.microsoft.com/office/word/2010/wordml" wp14:textId="77777777">
       <w:pPr>
         <w:widowControl w:val="0"/>
         <w:numPr>
@@ -125,7 +147,7 @@
         <w:t xml:space="preserve">That the Defendant owes {finesAndFees} in fines, costs, and fees to the District Court.</w:t>
       </w:r>
     </w:p>
-    <w:p>
+    <w:p xmlns:wp14="http://schemas.microsoft.com/office/word/2010/wordml" wp14:textId="77777777">
       <w:pPr>
         <w:widowControl w:val="0"/>
         <w:numPr>
@@ -153,7 +175,7 @@
         <w:t xml:space="preserve">That the Defendant has satisfactorily met all other conditions of the Defendant’s probation.</w:t>
       </w:r>
     </w:p>
-    <w:p>
+    <w:p xmlns:wp14="http://schemas.microsoft.com/office/word/2010/wordml" wp14:textId="77777777">
       <w:pPr>
         <w:widowControl w:val="0"/>
         <w:numPr>
@@ -181,7 +203,7 @@
         <w:t xml:space="preserve">That the Defendant's probation will expire {probationExpirationDate}.</w:t>
       </w:r>
     </w:p>
-    <w:p>
+    <w:p xmlns:wp14="http://schemas.microsoft.com/office/word/2010/wordml" wp14:textId="77777777">
       <w:pPr>
         <w:widowControl w:val="0"/>
         <w:numPr>
@@ -209,7 +231,7 @@
         <w:t xml:space="preserve">{-w:p additionalDepositionLines} {.} {/additionalDepositionLines}</w:t>
       </w:r>
     </w:p>
-    <w:p>
+    <w:p xmlns:wp14="http://schemas.microsoft.com/office/word/2010/wordml" wp14:textId="77777777">
       <w:pPr>
         <w:tabs>
           <w:tab w:val="left" w:pos="590"/>
@@ -227,7 +249,7 @@
         </w:rPr>
       </w:r>
     </w:p>
-    <w:p>
+    <w:p xmlns:wp14="http://schemas.microsoft.com/office/word/2010/wordml" wp14:textId="77777777">
       <w:pPr>
         <w:tabs>
           <w:tab w:val="left" w:pos="360"/>
@@ -246,11 +268,25 @@
           <w:rtl w:val="0"/>
         </w:rPr>
         <w:t xml:space="preserve">[2]</w:t>
+      </w:r>
+      <w:r>
+        <w:rPr>
+          <w:sz w:val="22"/>
+          <w:szCs w:val="22"/>
+          <w:rtl w:val="0"/>
+        </w:rPr>
         <w:tab/>
+      </w:r>
+      <w:r>
+        <w:rPr>
+          <w:sz w:val="22"/>
+          <w:szCs w:val="22"/>
+          <w:rtl w:val="0"/>
+        </w:rPr>
         <w:t xml:space="preserve">Therefore, the Defendant requests the Court to terminate the probation pursuant to N.D.C.C. § 12.1-32-06.1(7).</w:t>
       </w:r>
     </w:p>
-    <w:p>
+    <w:p xmlns:wp14="http://schemas.microsoft.com/office/word/2010/wordml" wp14:textId="77777777">
       <w:pPr>
         <w:tabs>
           <w:tab w:val="left" w:pos="590"/>
@@ -268,7 +304,7 @@
         </w:rPr>
       </w:r>
     </w:p>
-    <w:p>
+    <w:p xmlns:wp14="http://schemas.microsoft.com/office/word/2010/wordml" wp14:textId="77777777">
       <w:pPr>
         <w:tabs>
           <w:tab w:val="left" w:pos="590"/>
@@ -286,7 +322,7 @@
         </w:rPr>
       </w:r>
     </w:p>
-    <w:p>
+    <w:p xmlns:wp14="http://schemas.microsoft.com/office/word/2010/wordml" wp14:textId="77777777">
       <w:pPr>
         <w:tabs>
           <w:tab w:val="left" w:pos="5160"/>
@@ -304,10 +340,17 @@
           <w:rtl w:val="0"/>
         </w:rPr>
         <w:tab/>
+      </w:r>
+      <w:r>
+        <w:rPr>
+          <w:sz w:val="22"/>
+          <w:szCs w:val="22"/>
+          <w:rtl w:val="0"/>
+        </w:rPr>
         <w:t xml:space="preserve">_______________________________________</w:t>
       </w:r>
     </w:p>
-    <w:p>
+    <w:p xmlns:wp14="http://schemas.microsoft.com/office/word/2010/wordml" wp14:textId="77777777">
       <w:pPr>
         <w:tabs>
           <w:tab w:val="left" w:pos="5160"/>
@@ -325,30 +368,58 @@
           <w:rtl w:val="0"/>
         </w:rPr>
         <w:tab/>
+      </w:r>
+      <w:r>
+        <w:rPr>
+          <w:sz w:val="22"/>
+          <w:szCs w:val="22"/>
+          <w:rtl w:val="0"/>
+        </w:rPr>
         <w:t xml:space="preserve">Defendant</w:t>
+      </w:r>
+      <w:r>
+        <w:rPr>
+          <w:sz w:val="22"/>
+          <w:szCs w:val="22"/>
+          <w:rtl w:val="0"/>
+        </w:rPr>
         <w:tab/>
+      </w:r>
+      <w:r>
+        <w:rPr>
+          <w:sz w:val="22"/>
+          <w:szCs w:val="22"/>
+          <w:rtl w:val="0"/>
+        </w:rPr>
         <w:tab/>
+      </w:r>
+      <w:r>
+        <w:rPr>
+          <w:sz w:val="22"/>
+          <w:szCs w:val="22"/>
+          <w:rtl w:val="0"/>
+        </w:rPr>
         <w:t xml:space="preserve">                         Date</w:t>
       </w:r>
     </w:p>
-    <w:p>
-      <w:pPr>
-        <w:tabs>
-          <w:tab w:val="left" w:pos="5160"/>
-        </w:tabs>
-        <w:jc w:val="both"/>
-        <w:rPr>
-          <w:sz w:val="22"/>
-          <w:szCs w:val="22"/>
-        </w:rPr>
-      </w:pPr>
-      <w:r>
-        <w:rPr>
-          <w:rtl w:val="0"/>
-        </w:rPr>
-      </w:r>
-    </w:p>
-    <w:p>
+    <w:p xmlns:wp14="http://schemas.microsoft.com/office/word/2010/wordml" wp14:textId="77777777">
+      <w:pPr>
+        <w:tabs>
+          <w:tab w:val="left" w:pos="5160"/>
+        </w:tabs>
+        <w:jc w:val="both"/>
+        <w:rPr>
+          <w:sz w:val="22"/>
+          <w:szCs w:val="22"/>
+        </w:rPr>
+      </w:pPr>
+      <w:r>
+        <w:rPr>
+          <w:rtl w:val="0"/>
+        </w:rPr>
+      </w:r>
+    </w:p>
+    <w:p xmlns:wp14="http://schemas.microsoft.com/office/word/2010/wordml" wp14:textId="77777777">
       <w:pPr>
         <w:tabs>
           <w:tab w:val="left" w:pos="5160"/>
@@ -368,41 +439,41 @@
         <w:t xml:space="preserve">Subscribed and sworn to before me, a notary public, this ______ day of ________________, 20 ____.</w:t>
       </w:r>
     </w:p>
-    <w:p>
-      <w:pPr>
-        <w:tabs>
-          <w:tab w:val="left" w:pos="5160"/>
-        </w:tabs>
-        <w:jc w:val="both"/>
-        <w:rPr>
-          <w:sz w:val="22"/>
-          <w:szCs w:val="22"/>
-        </w:rPr>
-      </w:pPr>
-      <w:r>
-        <w:rPr>
-          <w:rtl w:val="0"/>
-        </w:rPr>
-      </w:r>
-    </w:p>
-    <w:p>
-      <w:pPr>
-        <w:tabs>
-          <w:tab w:val="left" w:pos="5160"/>
-        </w:tabs>
-        <w:jc w:val="both"/>
-        <w:rPr>
-          <w:sz w:val="22"/>
-          <w:szCs w:val="22"/>
-        </w:rPr>
-      </w:pPr>
-      <w:r>
-        <w:rPr>
-          <w:rtl w:val="0"/>
-        </w:rPr>
-      </w:r>
-    </w:p>
-    <w:p>
+    <w:p xmlns:wp14="http://schemas.microsoft.com/office/word/2010/wordml" wp14:textId="77777777">
+      <w:pPr>
+        <w:tabs>
+          <w:tab w:val="left" w:pos="5160"/>
+        </w:tabs>
+        <w:jc w:val="both"/>
+        <w:rPr>
+          <w:sz w:val="22"/>
+          <w:szCs w:val="22"/>
+        </w:rPr>
+      </w:pPr>
+      <w:r>
+        <w:rPr>
+          <w:rtl w:val="0"/>
+        </w:rPr>
+      </w:r>
+    </w:p>
+    <w:p xmlns:wp14="http://schemas.microsoft.com/office/word/2010/wordml" wp14:textId="77777777">
+      <w:pPr>
+        <w:tabs>
+          <w:tab w:val="left" w:pos="5160"/>
+        </w:tabs>
+        <w:jc w:val="both"/>
+        <w:rPr>
+          <w:sz w:val="22"/>
+          <w:szCs w:val="22"/>
+        </w:rPr>
+      </w:pPr>
+      <w:r>
+        <w:rPr>
+          <w:rtl w:val="0"/>
+        </w:rPr>
+      </w:r>
+    </w:p>
+    <w:p xmlns:wp14="http://schemas.microsoft.com/office/word/2010/wordml" wp14:textId="77777777">
       <w:pPr>
         <w:tabs>
           <w:tab w:val="left" w:pos="5160"/>
@@ -423,7 +494,7 @@
         <w:t xml:space="preserve">______________________________________</w:t>
       </w:r>
     </w:p>
-    <w:p>
+    <w:p xmlns:wp14="http://schemas.microsoft.com/office/word/2010/wordml" wp14:textId="77777777">
       <w:pPr>
         <w:tabs>
           <w:tab w:val="left" w:pos="5160"/>
@@ -444,7 +515,7 @@
         <w:t xml:space="preserve">Notary Public</w:t>
       </w:r>
     </w:p>
-    <w:p>
+    <w:p xmlns:wp14="http://schemas.microsoft.com/office/word/2010/wordml" wp14:textId="77777777">
       <w:pPr>
         <w:pStyle w:val="Heading1"/>
         <w:tabs>
@@ -453,16 +524,16 @@
         </w:tabs>
         <w:jc w:val="left"/>
         <w:rPr>
-          <w:rFonts w:ascii="Times New Roman" w:cs="Times New Roman" w:eastAsia="Times New Roman" w:hAnsi="Times New Roman"/>
-        </w:rPr>
-      </w:pPr>
-      <w:r>
-        <w:rPr>
-          <w:rtl w:val="0"/>
-        </w:rPr>
-      </w:r>
-    </w:p>
-    <w:p>
+          <w:rFonts w:ascii="Times New Roman" w:hAnsi="Times New Roman" w:eastAsia="Times New Roman" w:cs="Times New Roman"/>
+        </w:rPr>
+      </w:pPr>
+      <w:r>
+        <w:rPr>
+          <w:rtl w:val="0"/>
+        </w:rPr>
+      </w:r>
+    </w:p>
+    <w:p xmlns:wp14="http://schemas.microsoft.com/office/word/2010/wordml" wp14:textId="77777777">
       <w:pPr>
         <w:pStyle w:val="Heading1"/>
         <w:tabs>
@@ -470,31 +541,31 @@
           <w:tab w:val="center" w:pos="5160"/>
         </w:tabs>
         <w:rPr>
-          <w:rFonts w:ascii="Times New Roman" w:cs="Times New Roman" w:eastAsia="Times New Roman" w:hAnsi="Times New Roman"/>
-        </w:rPr>
-      </w:pPr>
-      <w:r>
-        <w:rPr>
-          <w:rFonts w:ascii="Times New Roman" w:cs="Times New Roman" w:eastAsia="Times New Roman" w:hAnsi="Times New Roman"/>
+          <w:rFonts w:ascii="Times New Roman" w:hAnsi="Times New Roman" w:eastAsia="Times New Roman" w:cs="Times New Roman"/>
+        </w:rPr>
+      </w:pPr>
+      <w:r>
+        <w:rPr>
+          <w:rFonts w:ascii="Times New Roman" w:hAnsi="Times New Roman" w:eastAsia="Times New Roman" w:cs="Times New Roman"/>
           <w:rtl w:val="0"/>
         </w:rPr>
         <w:t xml:space="preserve">Approval of Termination of Probation</w:t>
       </w:r>
     </w:p>
-    <w:p>
-      <w:pPr>
-        <w:rPr>
-          <w:sz w:val="22"/>
-          <w:szCs w:val="22"/>
-        </w:rPr>
-      </w:pPr>
-      <w:r>
-        <w:rPr>
-          <w:rtl w:val="0"/>
-        </w:rPr>
-      </w:r>
-    </w:p>
-    <w:p>
+    <w:p xmlns:wp14="http://schemas.microsoft.com/office/word/2010/wordml" wp14:textId="77777777">
+      <w:pPr>
+        <w:rPr>
+          <w:sz w:val="22"/>
+          <w:szCs w:val="22"/>
+        </w:rPr>
+      </w:pPr>
+      <w:r>
+        <w:rPr>
+          <w:rtl w:val="0"/>
+        </w:rPr>
+      </w:r>
+    </w:p>
+    <w:p xmlns:wp14="http://schemas.microsoft.com/office/word/2010/wordml" wp14:textId="77777777">
       <w:pPr>
         <w:tabs>
           <w:tab w:val="left" w:pos="360"/>
@@ -515,7 +586,7 @@
         <w:t xml:space="preserve">[3] {probationOfficerFullName} states:</w:t>
       </w:r>
     </w:p>
-    <w:p>
+    <w:p xmlns:wp14="http://schemas.microsoft.com/office/word/2010/wordml" wp14:textId="77777777">
       <w:pPr>
         <w:keepNext w:val="0"/>
         <w:keepLines w:val="0"/>
@@ -526,22 +597,22 @@
           <w:numId w:val="2"/>
         </w:numPr>
         <w:pBdr>
-          <w:top w:space="0" w:sz="0" w:val="nil"/>
-          <w:left w:space="0" w:sz="0" w:val="nil"/>
-          <w:bottom w:space="0" w:sz="0" w:val="nil"/>
-          <w:right w:space="0" w:sz="0" w:val="nil"/>
-          <w:between w:space="0" w:sz="0" w:val="nil"/>
+          <w:top w:val="nil" w:sz="0" w:space="0"/>
+          <w:left w:val="nil" w:sz="0" w:space="0"/>
+          <w:bottom w:val="nil" w:sz="0" w:space="0"/>
+          <w:right w:val="nil" w:sz="0" w:space="0"/>
+          <w:between w:val="nil" w:sz="0" w:space="0"/>
         </w:pBdr>
-        <w:shd w:fill="auto" w:val="clear"/>
+        <w:shd w:val="clear" w:fill="auto"/>
         <w:tabs>
           <w:tab w:val="left" w:pos="900"/>
           <w:tab w:val="left" w:pos="5160"/>
         </w:tabs>
-        <w:spacing w:after="0" w:before="0" w:line="240" w:lineRule="auto"/>
+        <w:spacing w:before="0" w:after="0" w:line="240" w:lineRule="auto"/>
         <w:ind w:left="720" w:right="0" w:hanging="360"/>
         <w:jc w:val="both"/>
         <w:rPr>
-          <w:rFonts w:ascii="Times New Roman" w:cs="Times New Roman" w:eastAsia="Times New Roman" w:hAnsi="Times New Roman"/>
+          <w:rFonts w:ascii="Times New Roman" w:hAnsi="Times New Roman" w:eastAsia="Times New Roman" w:cs="Times New Roman"/>
           <w:b w:val="0"/>
           <w:i w:val="0"/>
           <w:smallCaps w:val="0"/>
@@ -555,7 +626,7 @@
       </w:pPr>
       <w:r>
         <w:rPr>
-          <w:rFonts w:ascii="Times New Roman" w:cs="Times New Roman" w:eastAsia="Times New Roman" w:hAnsi="Times New Roman"/>
+          <w:rFonts w:ascii="Times New Roman" w:hAnsi="Times New Roman" w:eastAsia="Times New Roman" w:cs="Times New Roman"/>
           <w:b w:val="0"/>
           <w:i w:val="0"/>
           <w:smallCaps w:val="0"/>
@@ -571,7 +642,7 @@
       </w:r>
       <w:r>
         <w:rPr>
-          <w:rFonts w:ascii="Times New Roman" w:cs="Times New Roman" w:eastAsia="Times New Roman" w:hAnsi="Times New Roman"/>
+          <w:rFonts w:ascii="Times New Roman" w:hAnsi="Times New Roman" w:eastAsia="Times New Roman" w:cs="Times New Roman"/>
           <w:b w:val="0"/>
           <w:i w:val="0"/>
           <w:smallCaps w:val="0"/>
@@ -591,7 +662,7 @@
         </w:rPr>
       </w:r>
     </w:p>
-    <w:p>
+    <w:p xmlns:wp14="http://schemas.microsoft.com/office/word/2010/wordml" wp14:textId="77777777">
       <w:pPr>
         <w:keepNext w:val="0"/>
         <w:keepLines w:val="0"/>
@@ -602,22 +673,22 @@
           <w:numId w:val="2"/>
         </w:numPr>
         <w:pBdr>
-          <w:top w:space="0" w:sz="0" w:val="nil"/>
-          <w:left w:space="0" w:sz="0" w:val="nil"/>
-          <w:bottom w:space="0" w:sz="0" w:val="nil"/>
-          <w:right w:space="0" w:sz="0" w:val="nil"/>
-          <w:between w:space="0" w:sz="0" w:val="nil"/>
+          <w:top w:val="nil" w:sz="0" w:space="0"/>
+          <w:left w:val="nil" w:sz="0" w:space="0"/>
+          <w:bottom w:val="nil" w:sz="0" w:space="0"/>
+          <w:right w:val="nil" w:sz="0" w:space="0"/>
+          <w:between w:val="nil" w:sz="0" w:space="0"/>
         </w:pBdr>
-        <w:shd w:fill="auto" w:val="clear"/>
+        <w:shd w:val="clear" w:fill="auto"/>
         <w:tabs>
           <w:tab w:val="left" w:pos="900"/>
           <w:tab w:val="left" w:pos="5160"/>
         </w:tabs>
-        <w:spacing w:after="0" w:before="0" w:line="240" w:lineRule="auto"/>
+        <w:spacing w:before="0" w:after="0" w:line="240" w:lineRule="auto"/>
         <w:ind w:left="720" w:right="0" w:hanging="360"/>
         <w:jc w:val="both"/>
         <w:rPr>
-          <w:rFonts w:ascii="Times New Roman" w:cs="Times New Roman" w:eastAsia="Times New Roman" w:hAnsi="Times New Roman"/>
+          <w:rFonts w:ascii="Times New Roman" w:hAnsi="Times New Roman" w:eastAsia="Times New Roman" w:cs="Times New Roman"/>
           <w:b w:val="0"/>
           <w:i w:val="0"/>
           <w:smallCaps w:val="0"/>
@@ -631,7 +702,7 @@
       </w:pPr>
       <w:r>
         <w:rPr>
-          <w:rFonts w:ascii="Times New Roman" w:cs="Times New Roman" w:eastAsia="Times New Roman" w:hAnsi="Times New Roman"/>
+          <w:rFonts w:ascii="Times New Roman" w:hAnsi="Times New Roman" w:eastAsia="Times New Roman" w:cs="Times New Roman"/>
           <w:b w:val="0"/>
           <w:i w:val="0"/>
           <w:smallCaps w:val="0"/>
@@ -655,7 +726,7 @@
       </w:r>
       <w:r>
         <w:rPr>
-          <w:rFonts w:ascii="Times New Roman" w:cs="Times New Roman" w:eastAsia="Times New Roman" w:hAnsi="Times New Roman"/>
+          <w:rFonts w:ascii="Times New Roman" w:hAnsi="Times New Roman" w:eastAsia="Times New Roman" w:cs="Times New Roman"/>
           <w:b w:val="0"/>
           <w:i w:val="0"/>
           <w:smallCaps w:val="0"/>
@@ -675,7 +746,7 @@
         </w:rPr>
       </w:r>
     </w:p>
-    <w:p>
+    <w:p xmlns:wp14="http://schemas.microsoft.com/office/word/2010/wordml" wp14:textId="77777777">
       <w:pPr>
         <w:keepNext w:val="0"/>
         <w:keepLines w:val="0"/>
@@ -686,22 +757,22 @@
           <w:numId w:val="2"/>
         </w:numPr>
         <w:pBdr>
-          <w:top w:space="0" w:sz="0" w:val="nil"/>
-          <w:left w:space="0" w:sz="0" w:val="nil"/>
-          <w:bottom w:space="0" w:sz="0" w:val="nil"/>
-          <w:right w:space="0" w:sz="0" w:val="nil"/>
-          <w:between w:space="0" w:sz="0" w:val="nil"/>
+          <w:top w:val="nil" w:sz="0" w:space="0"/>
+          <w:left w:val="nil" w:sz="0" w:space="0"/>
+          <w:bottom w:val="nil" w:sz="0" w:space="0"/>
+          <w:right w:val="nil" w:sz="0" w:space="0"/>
+          <w:between w:val="nil" w:sz="0" w:space="0"/>
         </w:pBdr>
-        <w:shd w:fill="auto" w:val="clear"/>
+        <w:shd w:val="clear" w:fill="auto"/>
         <w:tabs>
           <w:tab w:val="left" w:pos="900"/>
           <w:tab w:val="left" w:pos="5160"/>
         </w:tabs>
-        <w:spacing w:after="0" w:before="0" w:line="240" w:lineRule="auto"/>
+        <w:spacing w:before="0" w:after="0" w:line="240" w:lineRule="auto"/>
         <w:ind w:left="720" w:right="0" w:hanging="360"/>
         <w:jc w:val="both"/>
         <w:rPr>
-          <w:rFonts w:ascii="Times New Roman" w:cs="Times New Roman" w:eastAsia="Times New Roman" w:hAnsi="Times New Roman"/>
+          <w:rFonts w:ascii="Times New Roman" w:hAnsi="Times New Roman" w:eastAsia="Times New Roman" w:cs="Times New Roman"/>
           <w:b w:val="0"/>
           <w:i w:val="0"/>
           <w:smallCaps w:val="0"/>
@@ -715,7 +786,7 @@
       </w:pPr>
       <w:r>
         <w:rPr>
-          <w:rFonts w:ascii="Times New Roman" w:cs="Times New Roman" w:eastAsia="Times New Roman" w:hAnsi="Times New Roman"/>
+          <w:rFonts w:ascii="Times New Roman" w:hAnsi="Times New Roman" w:eastAsia="Times New Roman" w:cs="Times New Roman"/>
           <w:b w:val="0"/>
           <w:i w:val="0"/>
           <w:smallCaps w:val="0"/>
@@ -735,7 +806,7 @@
         </w:rPr>
       </w:r>
     </w:p>
-    <w:p>
+    <w:p xmlns:wp14="http://schemas.microsoft.com/office/word/2010/wordml" wp14:textId="77777777">
       <w:pPr>
         <w:keepNext w:val="0"/>
         <w:keepLines w:val="0"/>
@@ -746,22 +817,22 @@
           <w:numId w:val="2"/>
         </w:numPr>
         <w:pBdr>
-          <w:top w:space="0" w:sz="0" w:val="nil"/>
-          <w:left w:space="0" w:sz="0" w:val="nil"/>
-          <w:bottom w:space="0" w:sz="0" w:val="nil"/>
-          <w:right w:space="0" w:sz="0" w:val="nil"/>
-          <w:between w:space="0" w:sz="0" w:val="nil"/>
+          <w:top w:val="nil" w:sz="0" w:space="0"/>
+          <w:left w:val="nil" w:sz="0" w:space="0"/>
+          <w:bottom w:val="nil" w:sz="0" w:space="0"/>
+          <w:right w:val="nil" w:sz="0" w:space="0"/>
+          <w:between w:val="nil" w:sz="0" w:space="0"/>
         </w:pBdr>
-        <w:shd w:fill="auto" w:val="clear"/>
+        <w:shd w:val="clear" w:fill="auto"/>
         <w:tabs>
           <w:tab w:val="left" w:pos="900"/>
           <w:tab w:val="left" w:pos="5160"/>
         </w:tabs>
-        <w:spacing w:after="0" w:before="0" w:line="240" w:lineRule="auto"/>
+        <w:spacing w:before="0" w:after="0" w:line="240" w:lineRule="auto"/>
         <w:ind w:left="720" w:right="0" w:hanging="360"/>
         <w:jc w:val="both"/>
         <w:rPr>
-          <w:rFonts w:ascii="Times New Roman" w:cs="Times New Roman" w:eastAsia="Times New Roman" w:hAnsi="Times New Roman"/>
+          <w:rFonts w:ascii="Times New Roman" w:hAnsi="Times New Roman" w:eastAsia="Times New Roman" w:cs="Times New Roman"/>
           <w:b w:val="0"/>
           <w:i w:val="0"/>
           <w:smallCaps w:val="0"/>
@@ -775,7 +846,7 @@
       </w:pPr>
       <w:r>
         <w:rPr>
-          <w:rFonts w:ascii="Times New Roman" w:cs="Times New Roman" w:eastAsia="Times New Roman" w:hAnsi="Times New Roman"/>
+          <w:rFonts w:ascii="Times New Roman" w:hAnsi="Times New Roman" w:eastAsia="Times New Roman" w:cs="Times New Roman"/>
           <w:b w:val="0"/>
           <w:i w:val="0"/>
           <w:smallCaps w:val="0"/>
@@ -795,7 +866,7 @@
         </w:rPr>
       </w:r>
     </w:p>
-    <w:p>
+    <w:p xmlns:wp14="http://schemas.microsoft.com/office/word/2010/wordml" wp14:textId="77777777">
       <w:pPr>
         <w:tabs>
           <w:tab w:val="left" w:pos="590"/>
@@ -813,7 +884,7 @@
         </w:rPr>
       </w:r>
     </w:p>
-    <w:p>
+    <w:p xmlns:wp14="http://schemas.microsoft.com/office/word/2010/wordml" wp14:textId="77777777">
       <w:pPr>
         <w:tabs>
           <w:tab w:val="left" w:pos="590"/>
@@ -831,7 +902,7 @@
         </w:rPr>
       </w:r>
     </w:p>
-    <w:p>
+    <w:p xmlns:wp14="http://schemas.microsoft.com/office/word/2010/wordml" wp14:textId="77777777">
       <w:pPr>
         <w:tabs>
           <w:tab w:val="left" w:pos="590"/>
@@ -849,7 +920,7 @@
         </w:rPr>
       </w:r>
     </w:p>
-    <w:p>
+    <w:p xmlns:wp14="http://schemas.microsoft.com/office/word/2010/wordml" wp14:textId="77777777">
       <w:pPr>
         <w:tabs>
           <w:tab w:val="left" w:pos="590"/>
@@ -868,11 +939,25 @@
           <w:rtl w:val="0"/>
         </w:rPr>
         <w:tab/>
+      </w:r>
+      <w:r>
+        <w:rPr>
+          <w:sz w:val="22"/>
+          <w:szCs w:val="22"/>
+          <w:rtl w:val="0"/>
+        </w:rPr>
         <w:tab/>
+      </w:r>
+      <w:r>
+        <w:rPr>
+          <w:sz w:val="22"/>
+          <w:szCs w:val="22"/>
+          <w:rtl w:val="0"/>
+        </w:rPr>
         <w:t xml:space="preserve">______________________________________</w:t>
       </w:r>
     </w:p>
-    <w:p>
+    <w:p xmlns:wp14="http://schemas.microsoft.com/office/word/2010/wordml" wp14:textId="77777777">
       <w:pPr>
         <w:tabs>
           <w:tab w:val="left" w:pos="590"/>
@@ -891,11 +976,25 @@
           <w:rtl w:val="0"/>
         </w:rPr>
         <w:tab/>
+      </w:r>
+      <w:r>
+        <w:rPr>
+          <w:sz w:val="22"/>
+          <w:szCs w:val="22"/>
+          <w:rtl w:val="0"/>
+        </w:rPr>
         <w:tab/>
+      </w:r>
+      <w:r>
+        <w:rPr>
+          <w:sz w:val="22"/>
+          <w:szCs w:val="22"/>
+          <w:rtl w:val="0"/>
+        </w:rPr>
         <w:t xml:space="preserve">Probation Officer                                 Date</w:t>
       </w:r>
     </w:p>
-    <w:p>
+    <w:p xmlns:wp14="http://schemas.microsoft.com/office/word/2010/wordml" wp14:textId="77777777">
       <w:pPr>
         <w:tabs>
           <w:tab w:val="left" w:pos="590"/>
@@ -916,7 +1015,7 @@
         <w:t xml:space="preserve">I concur,</w:t>
       </w:r>
     </w:p>
-    <w:p>
+    <w:p xmlns:wp14="http://schemas.microsoft.com/office/word/2010/wordml" wp14:textId="77777777">
       <w:pPr>
         <w:tabs>
           <w:tab w:val="left" w:pos="590"/>
@@ -934,7 +1033,7 @@
         </w:rPr>
       </w:r>
     </w:p>
-    <w:p>
+    <w:p xmlns:wp14="http://schemas.microsoft.com/office/word/2010/wordml" wp14:textId="77777777">
       <w:pPr>
         <w:tabs>
           <w:tab w:val="left" w:pos="590"/>
@@ -953,11 +1052,25 @@
           <w:rtl w:val="0"/>
         </w:rPr>
         <w:t xml:space="preserve">_______________________________________</w:t>
+      </w:r>
+      <w:r>
+        <w:rPr>
+          <w:sz w:val="22"/>
+          <w:szCs w:val="22"/>
+          <w:rtl w:val="0"/>
+        </w:rPr>
         <w:tab/>
+      </w:r>
+      <w:r>
+        <w:rPr>
+          <w:sz w:val="22"/>
+          <w:szCs w:val="22"/>
+          <w:rtl w:val="0"/>
+        </w:rPr>
         <w:t xml:space="preserve">__________________________</w:t>
       </w:r>
     </w:p>
-    <w:p>
+    <w:p xmlns:wp14="http://schemas.microsoft.com/office/word/2010/wordml" wp14:textId="77777777">
       <w:pPr>
         <w:tabs>
           <w:tab w:val="left" w:pos="590"/>
@@ -976,11 +1089,25 @@
           <w:rtl w:val="0"/>
         </w:rPr>
         <w:t xml:space="preserve">      States Attorney</w:t>
+      </w:r>
+      <w:r>
+        <w:rPr>
+          <w:sz w:val="22"/>
+          <w:szCs w:val="22"/>
+          <w:rtl w:val="0"/>
+        </w:rPr>
         <w:tab/>
+      </w:r>
+      <w:r>
+        <w:rPr>
+          <w:sz w:val="22"/>
+          <w:szCs w:val="22"/>
+          <w:rtl w:val="0"/>
+        </w:rPr>
         <w:t xml:space="preserve">Date</w:t>
       </w:r>
     </w:p>
-    <w:p>
+    <w:p xmlns:wp14="http://schemas.microsoft.com/office/word/2010/wordml" wp14:textId="77777777">
       <w:pPr>
         <w:rPr>
           <w:sz w:val="22"/>
@@ -996,7 +1123,7 @@
         <w:t xml:space="preserve">{statesAttorneyMailingAddress}</w:t>
       </w:r>
     </w:p>
-    <w:p>
+    <w:p xmlns:wp14="http://schemas.microsoft.com/office/word/2010/wordml" wp14:textId="77777777">
       <w:pPr>
         <w:rPr>
           <w:sz w:val="22"/>
@@ -1012,7 +1139,7 @@
         <w:t xml:space="preserve">{statesAttorneyPhoneNumber}</w:t>
       </w:r>
     </w:p>
-    <w:p>
+    <w:p xmlns:wp14="http://schemas.microsoft.com/office/word/2010/wordml" wp14:textId="77777777">
       <w:pPr>
         <w:rPr>
           <w:sz w:val="22"/>
@@ -1028,10 +1155,10 @@
         <w:t xml:space="preserve">{statesAttorneyEmailAddress}</w:t>
       </w:r>
     </w:p>
-    <w:p>
-      <w:pPr>
-        <w:rPr>
-          <w:rFonts w:ascii="Arial" w:cs="Arial" w:eastAsia="Arial" w:hAnsi="Arial"/>
+    <w:p xmlns:wp14="http://schemas.microsoft.com/office/word/2010/wordml" wp14:textId="77777777">
+      <w:pPr>
+        <w:rPr>
+          <w:rFonts w:ascii="Arial" w:hAnsi="Arial" w:eastAsia="Arial" w:cs="Arial"/>
           <w:sz w:val="20"/>
           <w:szCs w:val="20"/>
         </w:rPr>
@@ -1045,7 +1172,7 @@
         </w:rPr>
       </w:r>
     </w:p>
-    <w:p>
+    <w:p xmlns:wp14="http://schemas.microsoft.com/office/word/2010/wordml" wp14:textId="77777777">
       <w:pPr>
         <w:pStyle w:val="Heading1"/>
         <w:tabs>
@@ -1053,16 +1180,16 @@
           <w:tab w:val="center" w:pos="5160"/>
         </w:tabs>
         <w:rPr>
-          <w:rFonts w:ascii="Times New Roman" w:cs="Times New Roman" w:eastAsia="Times New Roman" w:hAnsi="Times New Roman"/>
-        </w:rPr>
-      </w:pPr>
-      <w:r>
-        <w:rPr>
-          <w:rtl w:val="0"/>
-        </w:rPr>
-      </w:r>
-    </w:p>
-    <w:p>
+          <w:rFonts w:ascii="Times New Roman" w:hAnsi="Times New Roman" w:eastAsia="Times New Roman" w:cs="Times New Roman"/>
+        </w:rPr>
+      </w:pPr>
+      <w:r>
+        <w:rPr>
+          <w:rtl w:val="0"/>
+        </w:rPr>
+      </w:r>
+    </w:p>
+    <w:p xmlns:wp14="http://schemas.microsoft.com/office/word/2010/wordml" wp14:textId="77777777">
       <w:pPr>
         <w:pStyle w:val="Heading1"/>
         <w:tabs>
@@ -1070,16 +1197,16 @@
           <w:tab w:val="center" w:pos="5160"/>
         </w:tabs>
         <w:rPr>
-          <w:rFonts w:ascii="Times New Roman" w:cs="Times New Roman" w:eastAsia="Times New Roman" w:hAnsi="Times New Roman"/>
-        </w:rPr>
-      </w:pPr>
-      <w:r>
-        <w:rPr>
-          <w:rtl w:val="0"/>
-        </w:rPr>
-      </w:r>
-    </w:p>
-    <w:p>
+          <w:rFonts w:ascii="Times New Roman" w:hAnsi="Times New Roman" w:eastAsia="Times New Roman" w:cs="Times New Roman"/>
+        </w:rPr>
+      </w:pPr>
+      <w:r>
+        <w:rPr>
+          <w:rtl w:val="0"/>
+        </w:rPr>
+      </w:r>
+    </w:p>
+    <w:p xmlns:wp14="http://schemas.microsoft.com/office/word/2010/wordml" wp14:textId="77777777">
       <w:pPr>
         <w:pStyle w:val="Heading1"/>
         <w:tabs>
@@ -1087,35 +1214,35 @@
           <w:tab w:val="center" w:pos="5160"/>
         </w:tabs>
         <w:rPr>
-          <w:rFonts w:ascii="Times New Roman" w:cs="Times New Roman" w:eastAsia="Times New Roman" w:hAnsi="Times New Roman"/>
-        </w:rPr>
-      </w:pPr>
-      <w:r>
-        <w:rPr>
-          <w:rFonts w:ascii="Times New Roman" w:cs="Times New Roman" w:eastAsia="Times New Roman" w:hAnsi="Times New Roman"/>
+          <w:rFonts w:ascii="Times New Roman" w:hAnsi="Times New Roman" w:eastAsia="Times New Roman" w:cs="Times New Roman"/>
+        </w:rPr>
+      </w:pPr>
+      <w:r>
+        <w:rPr>
+          <w:rFonts w:ascii="Times New Roman" w:hAnsi="Times New Roman" w:eastAsia="Times New Roman" w:cs="Times New Roman"/>
           <w:rtl w:val="0"/>
         </w:rPr>
         <w:t xml:space="preserve">ORDER </w:t>
       </w:r>
     </w:p>
-    <w:p>
-      <w:pPr>
-        <w:tabs>
-          <w:tab w:val="left" w:pos="5160"/>
-        </w:tabs>
-        <w:jc w:val="both"/>
-        <w:rPr>
-          <w:sz w:val="22"/>
-          <w:szCs w:val="22"/>
-        </w:rPr>
-      </w:pPr>
-      <w:r>
-        <w:rPr>
-          <w:rtl w:val="0"/>
-        </w:rPr>
-      </w:r>
-    </w:p>
-    <w:p>
+    <w:p xmlns:wp14="http://schemas.microsoft.com/office/word/2010/wordml" wp14:textId="77777777">
+      <w:pPr>
+        <w:tabs>
+          <w:tab w:val="left" w:pos="5160"/>
+        </w:tabs>
+        <w:jc w:val="both"/>
+        <w:rPr>
+          <w:sz w:val="22"/>
+          <w:szCs w:val="22"/>
+        </w:rPr>
+      </w:pPr>
+      <w:r>
+        <w:rPr>
+          <w:rtl w:val="0"/>
+        </w:rPr>
+      </w:r>
+    </w:p>
+    <w:p xmlns:wp14="http://schemas.microsoft.com/office/word/2010/wordml" wp14:textId="77777777">
       <w:pPr>
         <w:tabs>
           <w:tab w:val="left" w:pos="360"/>
@@ -1134,7 +1261,21 @@
           <w:rtl w:val="0"/>
         </w:rPr>
         <w:t xml:space="preserve">[1]</w:t>
+      </w:r>
+      <w:r>
+        <w:rPr>
+          <w:sz w:val="22"/>
+          <w:szCs w:val="22"/>
+          <w:rtl w:val="0"/>
+        </w:rPr>
         <w:tab/>
+      </w:r>
+      <w:r>
+        <w:rPr>
+          <w:sz w:val="22"/>
+          <w:szCs w:val="22"/>
+          <w:rtl w:val="0"/>
+        </w:rPr>
         <w:t xml:space="preserve">The Court, finding that the Defendant has satisfactorily met the conditions of the Defendant's probation and that termination of probation is warranted by the conduct of the Defendant and the ends of justice, </w:t>
       </w:r>
       <w:r>
@@ -1155,24 +1296,24 @@
         <w:t xml:space="preserve"> that the probation imposed upon the Defendant is terminated pursuant to N.D.C.C. 12.1-32-06.1(7).</w:t>
       </w:r>
     </w:p>
-    <w:p>
-      <w:pPr>
-        <w:tabs>
-          <w:tab w:val="left" w:pos="5160"/>
-        </w:tabs>
-        <w:jc w:val="both"/>
-        <w:rPr>
-          <w:sz w:val="22"/>
-          <w:szCs w:val="22"/>
-        </w:rPr>
-      </w:pPr>
-      <w:r>
-        <w:rPr>
-          <w:rtl w:val="0"/>
-        </w:rPr>
-      </w:r>
-    </w:p>
-    <w:p>
+    <w:p xmlns:wp14="http://schemas.microsoft.com/office/word/2010/wordml" wp14:textId="77777777">
+      <w:pPr>
+        <w:tabs>
+          <w:tab w:val="left" w:pos="5160"/>
+        </w:tabs>
+        <w:jc w:val="both"/>
+        <w:rPr>
+          <w:sz w:val="22"/>
+          <w:szCs w:val="22"/>
+        </w:rPr>
+      </w:pPr>
+      <w:r>
+        <w:rPr>
+          <w:rtl w:val="0"/>
+        </w:rPr>
+      </w:r>
+    </w:p>
+    <w:p xmlns:wp14="http://schemas.microsoft.com/office/word/2010/wordml" wp14:textId="77777777">
       <w:pPr>
         <w:tabs>
           <w:tab w:val="left" w:pos="360"/>
@@ -1191,28 +1332,42 @@
           <w:rtl w:val="0"/>
         </w:rPr>
         <w:t xml:space="preserve">[2]</w:t>
+      </w:r>
+      <w:r>
+        <w:rPr>
+          <w:sz w:val="22"/>
+          <w:szCs w:val="22"/>
+          <w:rtl w:val="0"/>
+        </w:rPr>
         <w:tab/>
+      </w:r>
+      <w:r>
+        <w:rPr>
+          <w:sz w:val="22"/>
+          <w:szCs w:val="22"/>
+          <w:rtl w:val="0"/>
+        </w:rPr>
         <w:t xml:space="preserve">The Court orders the remaining fines, fees, and costs shall be docketed to a civil judgment pursuant to N.D.C.C. § 29-26-22.1.</w:t>
       </w:r>
     </w:p>
-    <w:p>
-      <w:pPr>
-        <w:tabs>
-          <w:tab w:val="left" w:pos="5160"/>
-        </w:tabs>
-        <w:jc w:val="both"/>
-        <w:rPr>
-          <w:sz w:val="22"/>
-          <w:szCs w:val="22"/>
-        </w:rPr>
-      </w:pPr>
-      <w:r>
-        <w:rPr>
-          <w:rtl w:val="0"/>
-        </w:rPr>
-      </w:r>
-    </w:p>
-    <w:p>
+    <w:p xmlns:wp14="http://schemas.microsoft.com/office/word/2010/wordml" wp14:textId="77777777">
+      <w:pPr>
+        <w:tabs>
+          <w:tab w:val="left" w:pos="5160"/>
+        </w:tabs>
+        <w:jc w:val="both"/>
+        <w:rPr>
+          <w:sz w:val="22"/>
+          <w:szCs w:val="22"/>
+        </w:rPr>
+      </w:pPr>
+      <w:r>
+        <w:rPr>
+          <w:rtl w:val="0"/>
+        </w:rPr>
+      </w:r>
+    </w:p>
+    <w:p xmlns:wp14="http://schemas.microsoft.com/office/word/2010/wordml" wp14:textId="77777777">
       <w:pPr>
         <w:tabs>
           <w:tab w:val="left" w:pos="590"/>
@@ -1230,7 +1385,7 @@
         </w:rPr>
       </w:r>
     </w:p>
-    <w:p>
+    <w:p xmlns:wp14="http://schemas.microsoft.com/office/word/2010/wordml" wp14:textId="77777777">
       <w:pPr>
         <w:tabs>
           <w:tab w:val="left" w:pos="590"/>
@@ -1248,7 +1403,7 @@
         </w:rPr>
       </w:r>
     </w:p>
-    <w:p>
+    <w:p xmlns:wp14="http://schemas.microsoft.com/office/word/2010/wordml" wp14:textId="77777777">
       <w:pPr>
         <w:tabs>
           <w:tab w:val="left" w:pos="590"/>
@@ -1266,7 +1421,7 @@
         </w:rPr>
       </w:r>
     </w:p>
-    <w:p>
+    <w:p xmlns:wp14="http://schemas.microsoft.com/office/word/2010/wordml" wp14:textId="77777777">
       <w:pPr>
         <w:tabs>
           <w:tab w:val="left" w:pos="590"/>
@@ -1284,7 +1439,7 @@
         </w:rPr>
       </w:r>
     </w:p>
-    <w:p>
+    <w:p xmlns:wp14="http://schemas.microsoft.com/office/word/2010/wordml" wp14:textId="77777777">
       <w:pPr>
         <w:tabs>
           <w:tab w:val="left" w:pos="590"/>
@@ -1302,24 +1457,24 @@
         </w:rPr>
       </w:r>
     </w:p>
-    <w:p>
-      <w:pPr>
-        <w:tabs>
-          <w:tab w:val="left" w:pos="5160"/>
-        </w:tabs>
-        <w:jc w:val="both"/>
-        <w:rPr>
-          <w:sz w:val="22"/>
-          <w:szCs w:val="22"/>
-        </w:rPr>
-      </w:pPr>
-      <w:r>
-        <w:rPr>
-          <w:rtl w:val="0"/>
-        </w:rPr>
-      </w:r>
-    </w:p>
-    <w:p>
+    <w:p xmlns:wp14="http://schemas.microsoft.com/office/word/2010/wordml" wp14:textId="77777777">
+      <w:pPr>
+        <w:tabs>
+          <w:tab w:val="left" w:pos="5160"/>
+        </w:tabs>
+        <w:jc w:val="both"/>
+        <w:rPr>
+          <w:sz w:val="22"/>
+          <w:szCs w:val="22"/>
+        </w:rPr>
+      </w:pPr>
+      <w:r>
+        <w:rPr>
+          <w:rtl w:val="0"/>
+        </w:rPr>
+      </w:r>
+    </w:p>
+    <w:p xmlns:wp14="http://schemas.microsoft.com/office/word/2010/wordml" wp14:textId="77777777">
       <w:pPr>
         <w:tabs>
           <w:tab w:val="left" w:pos="5160"/>
@@ -1337,10 +1492,17 @@
           <w:rtl w:val="0"/>
         </w:rPr>
         <w:tab/>
+      </w:r>
+      <w:r>
+        <w:rPr>
+          <w:sz w:val="22"/>
+          <w:szCs w:val="22"/>
+          <w:rtl w:val="0"/>
+        </w:rPr>
         <w:t xml:space="preserve">______________________________________</w:t>
       </w:r>
     </w:p>
-    <w:p>
+    <w:p xmlns:wp14="http://schemas.microsoft.com/office/word/2010/wordml" wp14:textId="77777777">
       <w:pPr>
         <w:tabs>
           <w:tab w:val="left" w:pos="5160"/>
@@ -1358,22 +1520,102 @@
           <w:rtl w:val="0"/>
         </w:rPr>
         <w:tab/>
+      </w:r>
+      <w:r>
+        <w:rPr>
+          <w:sz w:val="22"/>
+          <w:szCs w:val="22"/>
+          <w:rtl w:val="0"/>
+        </w:rPr>
         <w:t xml:space="preserve">District Court Judge</w:t>
       </w:r>
     </w:p>
     <w:sectPr>
-      <w:headerReference r:id="rId7" w:type="default"/>
-      <w:pgSz w:h="15840" w:w="12240" w:orient="portrait"/>
-      <w:pgMar w:bottom="720" w:top="720" w:left="720" w:right="720" w:header="720" w:footer="720"/>
+      <w:headerReference w:type="default" r:id="rId7"/>
+      <w:pgSz w:w="12240" w:h="15840" w:orient="portrait"/>
+      <w:pgMar w:top="720" w:right="720" w:bottom="720" w:left="720" w:header="720" w:footer="720"/>
       <w:pgNumType w:start="1"/>
+      <w:cols w:num="1"/>
+      <w:footerReference w:type="default" r:id="Rbb94906540424bbf"/>
     </w:sectPr>
   </w:body>
 </w:document>
 </file>
 
+<file path=word/footer.xml><?xml version="1.0" encoding="utf-8"?>
+<w:ftr xmlns:w14="http://schemas.microsoft.com/office/word/2010/wordml" xmlns:w="http://schemas.openxmlformats.org/wordprocessingml/2006/main">
+  <w:tbl>
+    <w:tblPr>
+      <w:tblStyle w:val="TableGrid"/>
+      <w:bidiVisual w:val="0"/>
+      <w:tblW w:w="0" w:type="auto"/>
+      <w:tblLayout w:type="fixed"/>
+      <w:tblLook w:val="06A0" w:firstRow="1" w:lastRow="0" w:firstColumn="1" w:lastColumn="0" w:noHBand="1" w:noVBand="1"/>
+    </w:tblPr>
+    <w:tblGrid>
+      <w:gridCol w:w="3600"/>
+      <w:gridCol w:w="3600"/>
+      <w:gridCol w:w="3600"/>
+    </w:tblGrid>
+    <w:tr>
+      <w:trPr>
+        <w:trHeight w:val="300"/>
+      </w:trPr>
+      <w:tc>
+        <w:tcPr>
+          <w:tcW w:w="3600" w:type="dxa"/>
+          <w:tcMar/>
+        </w:tcPr>
+        <w:p>
+          <w:pPr>
+            <w:pStyle w:val="Header"/>
+            <w:bidi w:val="0"/>
+            <w:ind w:left="-115"/>
+            <w:jc w:val="left"/>
+          </w:pPr>
+        </w:p>
+      </w:tc>
+      <w:tc>
+        <w:tcPr>
+          <w:tcW w:w="3600" w:type="dxa"/>
+          <w:tcMar/>
+        </w:tcPr>
+        <w:p>
+          <w:pPr>
+            <w:pStyle w:val="Header"/>
+            <w:bidi w:val="0"/>
+            <w:jc w:val="center"/>
+          </w:pPr>
+        </w:p>
+      </w:tc>
+      <w:tc>
+        <w:tcPr>
+          <w:tcW w:w="3600" w:type="dxa"/>
+          <w:tcMar/>
+        </w:tcPr>
+        <w:p>
+          <w:pPr>
+            <w:pStyle w:val="Header"/>
+            <w:bidi w:val="0"/>
+            <w:ind w:right="-115"/>
+            <w:jc w:val="right"/>
+          </w:pPr>
+        </w:p>
+      </w:tc>
+    </w:tr>
+  </w:tbl>
+  <w:p>
+    <w:pPr>
+      <w:pStyle w:val="Footer"/>
+      <w:bidi w:val="0"/>
+    </w:pPr>
+  </w:p>
+</w:ftr>
+</file>
+
 <file path=word/header1.xml><?xml version="1.0" encoding="utf-8"?>
-<w:hdr xmlns:mc="http://schemas.openxmlformats.org/markup-compatibility/2006" xmlns:o="urn:schemas-microsoft-com:office:office" xmlns:r="http://schemas.openxmlformats.org/officeDocument/2006/relationships" xmlns:m="http://schemas.openxmlformats.org/officeDocument/2006/math" xmlns:v="urn:schemas-microsoft-com:vml" xmlns:wp="http://schemas.openxmlformats.org/drawingml/2006/wordprocessingDrawing" xmlns:w10="urn:schemas-microsoft-com:office:word" xmlns:w="http://schemas.openxmlformats.org/wordprocessingml/2006/main" xmlns:wne="http://schemas.microsoft.com/office/word/2006/wordml" xmlns:sl="http://schemas.openxmlformats.org/schemaLibrary/2006/main" xmlns:a="http://schemas.openxmlformats.org/drawingml/2006/main" xmlns:pic="http://schemas.openxmlformats.org/drawingml/2006/picture" xmlns:c="http://schemas.openxmlformats.org/drawingml/2006/chart" xmlns:lc="http://schemas.openxmlformats.org/drawingml/2006/lockedCanvas" xmlns:dgm="http://schemas.openxmlformats.org/drawingml/2006/diagram" xmlns:wps="http://schemas.microsoft.com/office/word/2010/wordprocessingShape" xmlns:wpg="http://schemas.microsoft.com/office/word/2010/wordprocessingGroup" xmlns:w14="http://schemas.microsoft.com/office/word/2010/wordml" xmlns:w15="http://schemas.microsoft.com/office/word/2012/wordml">
-  <w:p>
+<w:hdr xmlns:wp14="http://schemas.microsoft.com/office/word/2010/wordprocessingDrawing" xmlns:mc="http://schemas.openxmlformats.org/markup-compatibility/2006" xmlns:o="urn:schemas-microsoft-com:office:office" xmlns:r="http://schemas.openxmlformats.org/officeDocument/2006/relationships" xmlns:m="http://schemas.openxmlformats.org/officeDocument/2006/math" xmlns:v="urn:schemas-microsoft-com:vml" xmlns:wp="http://schemas.openxmlformats.org/drawingml/2006/wordprocessingDrawing" xmlns:w10="urn:schemas-microsoft-com:office:word" xmlns:w="http://schemas.openxmlformats.org/wordprocessingml/2006/main" xmlns:wne="http://schemas.microsoft.com/office/word/2006/wordml" xmlns:sl="http://schemas.openxmlformats.org/schemaLibrary/2006/main" xmlns:a="http://schemas.openxmlformats.org/drawingml/2006/main" xmlns:pic="http://schemas.openxmlformats.org/drawingml/2006/picture" xmlns:c="http://schemas.openxmlformats.org/drawingml/2006/chart" xmlns:lc="http://schemas.openxmlformats.org/drawingml/2006/lockedCanvas" xmlns:dgm="http://schemas.openxmlformats.org/drawingml/2006/diagram" xmlns:wps="http://schemas.microsoft.com/office/word/2010/wordprocessingShape" xmlns:wpg="http://schemas.microsoft.com/office/word/2010/wordprocessingGroup" xmlns:w14="http://schemas.microsoft.com/office/word/2010/wordml" xmlns:w15="http://schemas.microsoft.com/office/word/2012/wordml" mc:Ignorable="wp14">
+  <w:p xmlns:wp14="http://schemas.microsoft.com/office/word/2010/wordml" wp14:textId="77777777">
     <w:pPr>
       <w:tabs>
         <w:tab w:val="left" w:pos="4080"/>
@@ -1392,13 +1634,41 @@
         <w:rtl w:val="0"/>
       </w:rPr>
       <w:t xml:space="preserve">STATE OF NORTH DAKOTA</w:t>
+    </w:r>
+    <w:r>
+      <w:rPr>
+        <w:sz w:val="22"/>
+        <w:szCs w:val="22"/>
+        <w:rtl w:val="0"/>
+      </w:rPr>
       <w:tab/>
+    </w:r>
+    <w:r>
+      <w:rPr>
+        <w:sz w:val="22"/>
+        <w:szCs w:val="22"/>
+        <w:rtl w:val="0"/>
+      </w:rPr>
       <w:t xml:space="preserve">)</w:t>
+    </w:r>
+    <w:r>
+      <w:rPr>
+        <w:sz w:val="22"/>
+        <w:szCs w:val="22"/>
+        <w:rtl w:val="0"/>
+      </w:rPr>
       <w:tab/>
+    </w:r>
+    <w:r>
+      <w:rPr>
+        <w:sz w:val="22"/>
+        <w:szCs w:val="22"/>
+        <w:rtl w:val="0"/>
+      </w:rPr>
       <w:t xml:space="preserve">IN DISTRICT COURT</w:t>
     </w:r>
   </w:p>
-  <w:p>
+  <w:p xmlns:wp14="http://schemas.microsoft.com/office/word/2010/wordml" wp14:textId="77777777">
     <w:pPr>
       <w:tabs>
         <w:tab w:val="left" w:pos="4080"/>
@@ -1417,13 +1687,41 @@
         <w:rtl w:val="0"/>
       </w:rPr>
       <w:t xml:space="preserve">COUNTY OF {convictionCounty}    </w:t>
+    </w:r>
+    <w:r>
+      <w:rPr>
+        <w:sz w:val="22"/>
+        <w:szCs w:val="22"/>
+        <w:rtl w:val="0"/>
+      </w:rPr>
       <w:tab/>
+    </w:r>
+    <w:r>
+      <w:rPr>
+        <w:sz w:val="22"/>
+        <w:szCs w:val="22"/>
+        <w:rtl w:val="0"/>
+      </w:rPr>
       <w:t xml:space="preserve">) ss.</w:t>
+    </w:r>
+    <w:r>
+      <w:rPr>
+        <w:sz w:val="22"/>
+        <w:szCs w:val="22"/>
+        <w:rtl w:val="0"/>
+      </w:rPr>
       <w:tab/>
+    </w:r>
+    <w:r>
+      <w:rPr>
+        <w:sz w:val="22"/>
+        <w:szCs w:val="22"/>
+        <w:rtl w:val="0"/>
+      </w:rPr>
       <w:t xml:space="preserve">      {judicialDistrictCode} JUDICIAL DISTRICT</w:t>
     </w:r>
   </w:p>
-  <w:p>
+  <w:p xmlns:wp14="http://schemas.microsoft.com/office/word/2010/wordml" wp14:textId="77777777">
     <w:pPr>
       <w:tabs>
         <w:tab w:val="left" w:pos="4080"/>
@@ -1440,7 +1738,7 @@
       </w:rPr>
     </w:r>
   </w:p>
-  <w:p>
+  <w:p xmlns:wp14="http://schemas.microsoft.com/office/word/2010/wordml" wp14:textId="77777777">
     <w:pPr>
       <w:tabs>
         <w:tab w:val="left" w:pos="4080"/>
@@ -1459,13 +1757,41 @@
         <w:rtl w:val="0"/>
       </w:rPr>
       <w:t xml:space="preserve">{plaintiff},</w:t>
+    </w:r>
+    <w:r>
+      <w:rPr>
+        <w:sz w:val="22"/>
+        <w:szCs w:val="22"/>
+        <w:rtl w:val="0"/>
+      </w:rPr>
       <w:tab/>
+    </w:r>
+    <w:r>
+      <w:rPr>
+        <w:sz w:val="22"/>
+        <w:szCs w:val="22"/>
+        <w:rtl w:val="0"/>
+      </w:rPr>
       <w:t xml:space="preserve">)</w:t>
+    </w:r>
+    <w:r>
+      <w:rPr>
+        <w:sz w:val="22"/>
+        <w:szCs w:val="22"/>
+        <w:rtl w:val="0"/>
+      </w:rPr>
       <w:tab/>
+    </w:r>
+    <w:r>
+      <w:rPr>
+        <w:sz w:val="22"/>
+        <w:szCs w:val="22"/>
+        <w:rtl w:val="0"/>
+      </w:rPr>
       <w:t xml:space="preserve">Criminal No. {criminalNumber}    </w:t>
     </w:r>
   </w:p>
-  <w:p>
+  <w:p xmlns:wp14="http://schemas.microsoft.com/office/word/2010/wordml" wp14:textId="77777777">
     <w:pPr>
       <w:tabs>
         <w:tab w:val="left" w:pos="4080"/>
@@ -1484,12 +1810,33 @@
         <w:rtl w:val="0"/>
       </w:rPr>
       <w:tab/>
+    </w:r>
+    <w:r>
+      <w:rPr>
+        <w:sz w:val="22"/>
+        <w:szCs w:val="22"/>
+        <w:rtl w:val="0"/>
+      </w:rPr>
       <w:t xml:space="preserve">)</w:t>
+    </w:r>
+    <w:r>
+      <w:rPr>
+        <w:sz w:val="22"/>
+        <w:szCs w:val="22"/>
+        <w:rtl w:val="0"/>
+      </w:rPr>
       <w:tab/>
+    </w:r>
+    <w:r>
+      <w:rPr>
+        <w:sz w:val="22"/>
+        <w:szCs w:val="22"/>
+        <w:rtl w:val="0"/>
+      </w:rPr>
       <w:t xml:space="preserve">SA No. {statesAttorneyNumber}</w:t>
     </w:r>
   </w:p>
-  <w:p>
+  <w:p xmlns:wp14="http://schemas.microsoft.com/office/word/2010/wordml" wp14:textId="77777777">
     <w:pPr>
       <w:tabs>
         <w:tab w:val="left" w:pos="2610"/>
@@ -1509,12 +1856,33 @@
         <w:rtl w:val="0"/>
       </w:rPr>
       <w:tab/>
+    </w:r>
+    <w:r>
+      <w:rPr>
+        <w:sz w:val="22"/>
+        <w:szCs w:val="22"/>
+        <w:rtl w:val="0"/>
+      </w:rPr>
       <w:t xml:space="preserve">Plaintiff</w:t>
+    </w:r>
+    <w:r>
+      <w:rPr>
+        <w:sz w:val="22"/>
+        <w:szCs w:val="22"/>
+        <w:rtl w:val="0"/>
+      </w:rPr>
       <w:tab/>
+    </w:r>
+    <w:r>
+      <w:rPr>
+        <w:sz w:val="22"/>
+        <w:szCs w:val="22"/>
+        <w:rtl w:val="0"/>
+      </w:rPr>
       <w:t xml:space="preserve">)</w:t>
     </w:r>
   </w:p>
-  <w:p>
+  <w:p xmlns:wp14="http://schemas.microsoft.com/office/word/2010/wordml" wp14:textId="77777777">
     <w:pPr>
       <w:tabs>
         <w:tab w:val="left" w:pos="4080"/>
@@ -1533,10 +1901,17 @@
         <w:rtl w:val="0"/>
       </w:rPr>
       <w:tab/>
+    </w:r>
+    <w:r>
+      <w:rPr>
+        <w:sz w:val="22"/>
+        <w:szCs w:val="22"/>
+        <w:rtl w:val="0"/>
+      </w:rPr>
       <w:t xml:space="preserve">)</w:t>
     </w:r>
   </w:p>
-  <w:p>
+  <w:p xmlns:wp14="http://schemas.microsoft.com/office/word/2010/wordml" wp14:textId="77777777">
     <w:pPr>
       <w:tabs>
         <w:tab w:val="left" w:pos="4080"/>
@@ -1555,13 +1930,41 @@
         <w:rtl w:val="0"/>
       </w:rPr>
       <w:t xml:space="preserve">               vs.</w:t>
+    </w:r>
+    <w:r>
+      <w:rPr>
+        <w:sz w:val="22"/>
+        <w:szCs w:val="22"/>
+        <w:rtl w:val="0"/>
+      </w:rPr>
       <w:tab/>
+    </w:r>
+    <w:r>
+      <w:rPr>
+        <w:sz w:val="22"/>
+        <w:szCs w:val="22"/>
+        <w:rtl w:val="0"/>
+      </w:rPr>
       <w:t xml:space="preserve">) ss.</w:t>
+    </w:r>
+    <w:r>
+      <w:rPr>
+        <w:sz w:val="22"/>
+        <w:szCs w:val="22"/>
+        <w:rtl w:val="0"/>
+      </w:rPr>
       <w:tab/>
+    </w:r>
+    <w:r>
+      <w:rPr>
+        <w:sz w:val="22"/>
+        <w:szCs w:val="22"/>
+        <w:rtl w:val="0"/>
+      </w:rPr>
       <w:t xml:space="preserve">MOTION TO </w:t>
     </w:r>
   </w:p>
-  <w:p>
+  <w:p xmlns:wp14="http://schemas.microsoft.com/office/word/2010/wordml" wp14:textId="77777777">
     <w:pPr>
       <w:tabs>
         <w:tab w:val="left" w:pos="4080"/>
@@ -1580,12 +1983,33 @@
         <w:rtl w:val="0"/>
       </w:rPr>
       <w:tab/>
+    </w:r>
+    <w:r>
+      <w:rPr>
+        <w:sz w:val="22"/>
+        <w:szCs w:val="22"/>
+        <w:rtl w:val="0"/>
+      </w:rPr>
       <w:t xml:space="preserve">)</w:t>
+    </w:r>
+    <w:r>
+      <w:rPr>
+        <w:sz w:val="22"/>
+        <w:szCs w:val="22"/>
+        <w:rtl w:val="0"/>
+      </w:rPr>
       <w:tab/>
+    </w:r>
+    <w:r>
+      <w:rPr>
+        <w:sz w:val="22"/>
+        <w:szCs w:val="22"/>
+        <w:rtl w:val="0"/>
+      </w:rPr>
       <w:t xml:space="preserve">TERMINATE PROBATION</w:t>
     </w:r>
   </w:p>
-  <w:p>
+  <w:p xmlns:wp14="http://schemas.microsoft.com/office/word/2010/wordml" wp14:textId="77777777">
     <w:pPr>
       <w:tabs>
         <w:tab w:val="left" w:pos="4080"/>
@@ -1604,13 +2028,41 @@
         <w:rtl w:val="0"/>
       </w:rPr>
       <w:t xml:space="preserve">{clientName},</w:t>
+    </w:r>
+    <w:r>
+      <w:rPr>
+        <w:sz w:val="22"/>
+        <w:szCs w:val="22"/>
+        <w:rtl w:val="0"/>
+      </w:rPr>
       <w:tab/>
+    </w:r>
+    <w:r>
+      <w:rPr>
+        <w:sz w:val="22"/>
+        <w:szCs w:val="22"/>
+        <w:rtl w:val="0"/>
+      </w:rPr>
       <w:t xml:space="preserve">)</w:t>
+    </w:r>
+    <w:r>
+      <w:rPr>
+        <w:sz w:val="22"/>
+        <w:szCs w:val="22"/>
+        <w:rtl w:val="0"/>
+      </w:rPr>
       <w:tab/>
+    </w:r>
+    <w:r>
+      <w:rPr>
+        <w:sz w:val="22"/>
+        <w:szCs w:val="22"/>
+        <w:rtl w:val="0"/>
+      </w:rPr>
       <w:t xml:space="preserve">SFN 9281</w:t>
     </w:r>
   </w:p>
-  <w:p>
+  <w:p xmlns:wp14="http://schemas.microsoft.com/office/word/2010/wordml" wp14:textId="77777777">
     <w:pPr>
       <w:tabs>
         <w:tab w:val="left" w:pos="4080"/>
@@ -1628,10 +2080,17 @@
         <w:rtl w:val="0"/>
       </w:rPr>
       <w:tab/>
+    </w:r>
+    <w:r>
+      <w:rPr>
+        <w:sz w:val="22"/>
+        <w:szCs w:val="22"/>
+        <w:rtl w:val="0"/>
+      </w:rPr>
       <w:t xml:space="preserve">)</w:t>
     </w:r>
   </w:p>
-  <w:p>
+  <w:p xmlns:wp14="http://schemas.microsoft.com/office/word/2010/wordml" wp14:textId="77777777">
     <w:pPr>
       <w:tabs>
         <w:tab w:val="left" w:pos="2610"/>
@@ -1650,12 +2109,33 @@
         <w:rtl w:val="0"/>
       </w:rPr>
       <w:tab/>
+    </w:r>
+    <w:r>
+      <w:rPr>
+        <w:sz w:val="22"/>
+        <w:szCs w:val="22"/>
+        <w:rtl w:val="0"/>
+      </w:rPr>
       <w:t xml:space="preserve">Defendant</w:t>
+    </w:r>
+    <w:r>
+      <w:rPr>
+        <w:sz w:val="22"/>
+        <w:szCs w:val="22"/>
+        <w:rtl w:val="0"/>
+      </w:rPr>
       <w:tab/>
+    </w:r>
+    <w:r>
+      <w:rPr>
+        <w:sz w:val="22"/>
+        <w:szCs w:val="22"/>
+        <w:rtl w:val="0"/>
+      </w:rPr>
       <w:t xml:space="preserve">)</w:t>
     </w:r>
   </w:p>
-  <w:p>
+  <w:p xmlns:wp14="http://schemas.microsoft.com/office/word/2010/wordml" wp14:textId="77777777">
     <w:pPr>
       <w:rPr/>
     </w:pPr>
@@ -1779,6 +2259,7 @@
         <w:u w:val="none"/>
       </w:rPr>
     </w:lvl>
+    <w:nsid w:val="3f1e442d"/>
   </w:abstractNum>
   <w:abstractNum w:abstractNumId="2">
     <w:lvl w:ilvl="0">
@@ -1889,6 +2370,7 @@
         <w:u w:val="none"/>
       </w:rPr>
     </w:lvl>
+    <w:nsid w:val="7a41abcb"/>
   </w:abstractNum>
   <w:num w:numId="1">
     <w:abstractNumId w:val="1"/>
@@ -1900,7 +2382,7 @@
 </file>
 
 <file path=word/styles.xml><?xml version="1.0" encoding="utf-8"?>
-<w:styles xmlns:mc="http://schemas.openxmlformats.org/markup-compatibility/2006" xmlns:o="urn:schemas-microsoft-com:office:office" xmlns:r="http://schemas.openxmlformats.org/officeDocument/2006/relationships" xmlns:m="http://schemas.openxmlformats.org/officeDocument/2006/math" xmlns:v="urn:schemas-microsoft-com:vml" xmlns:wp="http://schemas.openxmlformats.org/drawingml/2006/wordprocessingDrawing" xmlns:w10="urn:schemas-microsoft-com:office:word" xmlns:w="http://schemas.openxmlformats.org/wordprocessingml/2006/main" xmlns:wne="http://schemas.microsoft.com/office/word/2006/wordml" xmlns:sl="http://schemas.openxmlformats.org/schemaLibrary/2006/main" xmlns:a="http://schemas.openxmlformats.org/drawingml/2006/main" xmlns:pic="http://schemas.openxmlformats.org/drawingml/2006/picture" xmlns:c="http://schemas.openxmlformats.org/drawingml/2006/chart" xmlns:lc="http://schemas.openxmlformats.org/drawingml/2006/lockedCanvas" xmlns:dgm="http://schemas.openxmlformats.org/drawingml/2006/diagram" xmlns:wps="http://schemas.microsoft.com/office/word/2010/wordprocessingShape" xmlns:wpg="http://schemas.microsoft.com/office/word/2010/wordprocessingGroup" xmlns:w14="http://schemas.microsoft.com/office/word/2010/wordml" xmlns:w15="http://schemas.microsoft.com/office/word/2012/wordml">
+<w:styles xmlns:wp14="http://schemas.microsoft.com/office/word/2010/wordprocessingDrawing" xmlns:mc="http://schemas.openxmlformats.org/markup-compatibility/2006" xmlns:o="urn:schemas-microsoft-com:office:office" xmlns:r="http://schemas.openxmlformats.org/officeDocument/2006/relationships" xmlns:m="http://schemas.openxmlformats.org/officeDocument/2006/math" xmlns:v="urn:schemas-microsoft-com:vml" xmlns:wp="http://schemas.openxmlformats.org/drawingml/2006/wordprocessingDrawing" xmlns:w10="urn:schemas-microsoft-com:office:word" xmlns:w="http://schemas.openxmlformats.org/wordprocessingml/2006/main" xmlns:wne="http://schemas.microsoft.com/office/word/2006/wordml" xmlns:sl="http://schemas.openxmlformats.org/schemaLibrary/2006/main" xmlns:a="http://schemas.openxmlformats.org/drawingml/2006/main" xmlns:pic="http://schemas.openxmlformats.org/drawingml/2006/picture" xmlns:c="http://schemas.openxmlformats.org/drawingml/2006/chart" xmlns:lc="http://schemas.openxmlformats.org/drawingml/2006/lockedCanvas" xmlns:dgm="http://schemas.openxmlformats.org/drawingml/2006/diagram" xmlns:wps="http://schemas.microsoft.com/office/word/2010/wordprocessingShape" xmlns:wpg="http://schemas.microsoft.com/office/word/2010/wordprocessingGroup" xmlns:w14="http://schemas.microsoft.com/office/word/2010/wordml" xmlns:w15="http://schemas.microsoft.com/office/word/2012/wordml" mc:Ignorable="wp14">
   <w:docDefaults>
     <w:rPrDefault>
       <w:rPr>
@@ -1914,10 +2396,10 @@
     </w:pPrDefault>
   </w:docDefaults>
   <w:style w:type="paragraph" w:styleId="Normal" w:default="1">
-    <w:name w:val="normal"/>
+    <w:name w:val="Normal"/>
   </w:style>
   <w:style w:type="table" w:styleId="TableNormal" w:default="1">
-    <w:name w:val="Table Normal"/>
+    <w:name w:val="Normal Table"/>
   </w:style>
   <w:style w:type="paragraph" w:styleId="Heading1">
     <w:name w:val="heading 1"/>
@@ -1931,7 +2413,7 @@
       <w:jc w:val="center"/>
     </w:pPr>
     <w:rPr>
-      <w:rFonts w:ascii="Courier" w:cs="Courier" w:eastAsia="Courier" w:hAnsi="Courier"/>
+      <w:rFonts w:ascii="Courier" w:hAnsi="Courier" w:eastAsia="Courier" w:cs="Courier"/>
       <w:b w:val="1"/>
       <w:sz w:val="22"/>
       <w:szCs w:val="22"/>
@@ -1945,7 +2427,7 @@
       <w:keepNext w:val="1"/>
       <w:keepLines w:val="1"/>
       <w:pageBreakBefore w:val="0"/>
-      <w:spacing w:after="80" w:before="360" w:lineRule="auto"/>
+      <w:spacing w:before="360" w:after="80" w:lineRule="auto"/>
     </w:pPr>
     <w:rPr>
       <w:b w:val="1"/>
@@ -1961,7 +2443,7 @@
       <w:keepNext w:val="1"/>
       <w:keepLines w:val="1"/>
       <w:pageBreakBefore w:val="0"/>
-      <w:spacing w:after="80" w:before="280" w:lineRule="auto"/>
+      <w:spacing w:before="280" w:after="80" w:lineRule="auto"/>
     </w:pPr>
     <w:rPr>
       <w:b w:val="1"/>
@@ -1977,7 +2459,7 @@
       <w:keepNext w:val="1"/>
       <w:keepLines w:val="1"/>
       <w:pageBreakBefore w:val="0"/>
-      <w:spacing w:after="40" w:before="240" w:lineRule="auto"/>
+      <w:spacing w:before="240" w:after="40" w:lineRule="auto"/>
     </w:pPr>
     <w:rPr>
       <w:b w:val="1"/>
@@ -1993,7 +2475,7 @@
       <w:keepNext w:val="1"/>
       <w:keepLines w:val="1"/>
       <w:pageBreakBefore w:val="0"/>
-      <w:spacing w:after="40" w:before="220" w:lineRule="auto"/>
+      <w:spacing w:before="220" w:after="40" w:lineRule="auto"/>
     </w:pPr>
     <w:rPr>
       <w:b w:val="1"/>
@@ -2009,7 +2491,7 @@
       <w:keepNext w:val="1"/>
       <w:keepLines w:val="1"/>
       <w:pageBreakBefore w:val="0"/>
-      <w:spacing w:after="40" w:before="200" w:lineRule="auto"/>
+      <w:spacing w:before="200" w:after="40" w:lineRule="auto"/>
     </w:pPr>
     <w:rPr>
       <w:b w:val="1"/>
@@ -2025,7 +2507,7 @@
       <w:keepNext w:val="1"/>
       <w:keepLines w:val="1"/>
       <w:pageBreakBefore w:val="0"/>
-      <w:spacing w:after="120" w:before="480" w:lineRule="auto"/>
+      <w:spacing w:before="480" w:after="120" w:lineRule="auto"/>
     </w:pPr>
     <w:rPr>
       <w:b w:val="1"/>
@@ -2034,13 +2516,13 @@
     </w:rPr>
   </w:style>
   <w:style w:type="paragraph" w:styleId="Normal" w:default="1">
-    <w:name w:val="normal"/>
+    <w:name w:val="Normal0"/>
   </w:style>
   <w:style w:type="table" w:styleId="TableNormal" w:default="1">
-    <w:name w:val="Table Normal"/>
+    <w:name w:val="Normal Table0"/>
   </w:style>
   <w:style w:type="paragraph" w:styleId="Heading1">
-    <w:name w:val="heading 1"/>
+    <w:name w:val="heading 10"/>
     <w:basedOn w:val="Normal"/>
     <w:next w:val="Normal"/>
     <w:pPr>
@@ -2051,21 +2533,21 @@
       <w:jc w:val="center"/>
     </w:pPr>
     <w:rPr>
-      <w:rFonts w:ascii="Courier" w:cs="Courier" w:eastAsia="Courier" w:hAnsi="Courier"/>
+      <w:rFonts w:ascii="Courier" w:hAnsi="Courier" w:eastAsia="Courier" w:cs="Courier"/>
       <w:b w:val="1"/>
       <w:sz w:val="22"/>
       <w:szCs w:val="22"/>
     </w:rPr>
   </w:style>
   <w:style w:type="paragraph" w:styleId="Heading2">
-    <w:name w:val="heading 2"/>
+    <w:name w:val="heading 20"/>
     <w:basedOn w:val="Normal"/>
     <w:next w:val="Normal"/>
     <w:pPr>
       <w:keepNext w:val="1"/>
       <w:keepLines w:val="1"/>
       <w:pageBreakBefore w:val="0"/>
-      <w:spacing w:after="80" w:before="360" w:lineRule="auto"/>
+      <w:spacing w:before="360" w:after="80" w:lineRule="auto"/>
     </w:pPr>
     <w:rPr>
       <w:b w:val="1"/>
@@ -2074,14 +2556,14 @@
     </w:rPr>
   </w:style>
   <w:style w:type="paragraph" w:styleId="Heading3">
-    <w:name w:val="heading 3"/>
+    <w:name w:val="heading 30"/>
     <w:basedOn w:val="Normal"/>
     <w:next w:val="Normal"/>
     <w:pPr>
       <w:keepNext w:val="1"/>
       <w:keepLines w:val="1"/>
       <w:pageBreakBefore w:val="0"/>
-      <w:spacing w:after="80" w:before="280" w:lineRule="auto"/>
+      <w:spacing w:before="280" w:after="80" w:lineRule="auto"/>
     </w:pPr>
     <w:rPr>
       <w:b w:val="1"/>
@@ -2090,14 +2572,14 @@
     </w:rPr>
   </w:style>
   <w:style w:type="paragraph" w:styleId="Heading4">
-    <w:name w:val="heading 4"/>
+    <w:name w:val="heading 40"/>
     <w:basedOn w:val="Normal"/>
     <w:next w:val="Normal"/>
     <w:pPr>
       <w:keepNext w:val="1"/>
       <w:keepLines w:val="1"/>
       <w:pageBreakBefore w:val="0"/>
-      <w:spacing w:after="40" w:before="240" w:lineRule="auto"/>
+      <w:spacing w:before="240" w:after="40" w:lineRule="auto"/>
     </w:pPr>
     <w:rPr>
       <w:b w:val="1"/>
@@ -2106,14 +2588,14 @@
     </w:rPr>
   </w:style>
   <w:style w:type="paragraph" w:styleId="Heading5">
-    <w:name w:val="heading 5"/>
+    <w:name w:val="heading 50"/>
     <w:basedOn w:val="Normal"/>
     <w:next w:val="Normal"/>
     <w:pPr>
       <w:keepNext w:val="1"/>
       <w:keepLines w:val="1"/>
       <w:pageBreakBefore w:val="0"/>
-      <w:spacing w:after="40" w:before="220" w:lineRule="auto"/>
+      <w:spacing w:before="220" w:after="40" w:lineRule="auto"/>
     </w:pPr>
     <w:rPr>
       <w:b w:val="1"/>
@@ -2122,14 +2604,14 @@
     </w:rPr>
   </w:style>
   <w:style w:type="paragraph" w:styleId="Heading6">
-    <w:name w:val="heading 6"/>
+    <w:name w:val="heading 60"/>
     <w:basedOn w:val="Normal"/>
     <w:next w:val="Normal"/>
     <w:pPr>
       <w:keepNext w:val="1"/>
       <w:keepLines w:val="1"/>
       <w:pageBreakBefore w:val="0"/>
-      <w:spacing w:after="40" w:before="200" w:lineRule="auto"/>
+      <w:spacing w:before="200" w:after="40" w:lineRule="auto"/>
     </w:pPr>
     <w:rPr>
       <w:b w:val="1"/>
@@ -2138,14 +2620,14 @@
     </w:rPr>
   </w:style>
   <w:style w:type="paragraph" w:styleId="Title">
-    <w:name w:val="Title"/>
+    <w:name w:val="Title0"/>
     <w:basedOn w:val="Normal"/>
     <w:next w:val="Normal"/>
     <w:pPr>
       <w:keepNext w:val="1"/>
       <w:keepLines w:val="1"/>
       <w:pageBreakBefore w:val="0"/>
-      <w:spacing w:after="120" w:before="480" w:lineRule="auto"/>
+      <w:spacing w:before="480" w:after="120" w:lineRule="auto"/>
     </w:pPr>
     <w:rPr>
       <w:b w:val="1"/>
@@ -2154,7 +2636,7 @@
     </w:rPr>
   </w:style>
   <w:style w:type="paragraph" w:styleId="Normal" w:default="1">
-    <w:name w:val="Normal"/>
+    <w:name w:val="Normal1"/>
     <w:qFormat w:val="1"/>
     <w:rsid w:val="00343F86"/>
     <w:rPr>
@@ -2163,7 +2645,7 @@
     </w:rPr>
   </w:style>
   <w:style w:type="paragraph" w:styleId="Heading1">
-    <w:name w:val="heading 1"/>
+    <w:name w:val="heading 11"/>
     <w:basedOn w:val="Normal"/>
     <w:next w:val="Normal"/>
     <w:qFormat w:val="1"/>
@@ -2191,21 +2673,6 @@
     <w:semiHidden w:val="1"/>
     <w:unhideWhenUsed w:val="1"/>
   </w:style>
-  <w:style w:type="table" w:styleId="TableNormal" w:default="1">
-    <w:name w:val="Normal Table"/>
-    <w:uiPriority w:val="99"/>
-    <w:semiHidden w:val="1"/>
-    <w:unhideWhenUsed w:val="1"/>
-    <w:tblPr>
-      <w:tblInd w:w="0.0" w:type="dxa"/>
-      <w:tblCellMar>
-        <w:top w:w="0.0" w:type="dxa"/>
-        <w:left w:w="108.0" w:type="dxa"/>
-        <w:bottom w:w="0.0" w:type="dxa"/>
-        <w:right w:w="108.0" w:type="dxa"/>
-      </w:tblCellMar>
-    </w:tblPr>
-  </w:style>
   <w:style w:type="numbering" w:styleId="NoList" w:default="1">
     <w:name w:val="No List"/>
     <w:uiPriority w:val="99"/>
@@ -2218,7 +2685,7 @@
     <w:semiHidden w:val="1"/>
     <w:rsid w:val="00CD5D1A"/>
     <w:rPr>
-      <w:rFonts w:ascii="Tahoma" w:cs="Tahoma" w:hAnsi="Tahoma"/>
+      <w:rFonts w:ascii="Tahoma" w:hAnsi="Tahoma" w:cs="Tahoma"/>
       <w:sz w:val="16"/>
       <w:szCs w:val="16"/>
     </w:rPr>
@@ -2242,10 +2709,10 @@
       <w:keepNext w:val="1"/>
       <w:keepLines w:val="1"/>
       <w:pageBreakBefore w:val="0"/>
-      <w:spacing w:after="80" w:before="360" w:lineRule="auto"/>
+      <w:spacing w:before="360" w:after="80" w:lineRule="auto"/>
     </w:pPr>
     <w:rPr>
-      <w:rFonts w:ascii="Georgia" w:cs="Georgia" w:eastAsia="Georgia" w:hAnsi="Georgia"/>
+      <w:rFonts w:ascii="Georgia" w:hAnsi="Georgia" w:eastAsia="Georgia" w:cs="Georgia"/>
       <w:i w:val="1"/>
       <w:color w:val="666666"/>
       <w:sz w:val="48"/>
@@ -2253,22 +2720,104 @@
     </w:rPr>
   </w:style>
   <w:style w:type="paragraph" w:styleId="Subtitle">
-    <w:name w:val="Subtitle"/>
+    <w:name w:val="Subtitle0"/>
     <w:basedOn w:val="Normal"/>
     <w:next w:val="Normal"/>
     <w:pPr>
       <w:keepNext w:val="1"/>
       <w:keepLines w:val="1"/>
       <w:pageBreakBefore w:val="0"/>
-      <w:spacing w:after="80" w:before="360" w:lineRule="auto"/>
+      <w:spacing w:before="360" w:after="80" w:lineRule="auto"/>
     </w:pPr>
     <w:rPr>
-      <w:rFonts w:ascii="Georgia" w:cs="Georgia" w:eastAsia="Georgia" w:hAnsi="Georgia"/>
+      <w:rFonts w:ascii="Georgia" w:hAnsi="Georgia" w:eastAsia="Georgia" w:cs="Georgia"/>
       <w:i w:val="1"/>
       <w:color w:val="666666"/>
       <w:sz w:val="48"/>
       <w:szCs w:val="48"/>
     </w:rPr>
+  </w:style>
+  <w:style xmlns:w="http://schemas.openxmlformats.org/wordprocessingml/2006/main" w:type="table" w:styleId="TableNormal" w:default="1">
+    <w:name xmlns:w="http://schemas.openxmlformats.org/wordprocessingml/2006/main" w:val="Normal Table"/>
+    <w:uiPriority xmlns:w="http://schemas.openxmlformats.org/wordprocessingml/2006/main" w:val="99"/>
+    <w:semiHidden xmlns:w="http://schemas.openxmlformats.org/wordprocessingml/2006/main"/>
+    <w:unhideWhenUsed xmlns:w="http://schemas.openxmlformats.org/wordprocessingml/2006/main"/>
+    <w:qFormat xmlns:w="http://schemas.openxmlformats.org/wordprocessingml/2006/main"/>
+    <w:tblPr xmlns:w="http://schemas.openxmlformats.org/wordprocessingml/2006/main">
+      <w:tblInd w:w="0" w:type="dxa"/>
+      <w:tblCellMar>
+        <w:top w:w="0" w:type="dxa"/>
+        <w:left w:w="108" w:type="dxa"/>
+        <w:bottom w:w="0" w:type="dxa"/>
+        <w:right w:w="108" w:type="dxa"/>
+      </w:tblCellMar>
+    </w:tblPr>
+  </w:style>
+  <w:style xmlns:w="http://schemas.openxmlformats.org/wordprocessingml/2006/main" w:type="table" w:styleId="TableGrid">
+    <w:name xmlns:w="http://schemas.openxmlformats.org/wordprocessingml/2006/main" w:val="Table Grid"/>
+    <w:basedOn xmlns:w="http://schemas.openxmlformats.org/wordprocessingml/2006/main" w:val="TableNormal"/>
+    <w:uiPriority xmlns:w="http://schemas.openxmlformats.org/wordprocessingml/2006/main" w:val="59"/>
+    <w:rsid xmlns:w="http://schemas.openxmlformats.org/wordprocessingml/2006/main" w:val="00FB4123"/>
+    <w:pPr xmlns:w="http://schemas.openxmlformats.org/wordprocessingml/2006/main">
+      <w:spacing w:after="0" w:line="240" w:lineRule="auto"/>
+    </w:pPr>
+    <w:tblPr xmlns:w="http://schemas.openxmlformats.org/wordprocessingml/2006/main">
+      <w:tblInd w:w="0" w:type="dxa"/>
+      <w:tblBorders>
+        <w:top w:val="single" w:color="000000" w:themeColor="text1" w:sz="4" w:space="0"/>
+        <w:left w:val="single" w:color="000000" w:themeColor="text1" w:sz="4" w:space="0"/>
+        <w:bottom w:val="single" w:color="000000" w:themeColor="text1" w:sz="4" w:space="0"/>
+        <w:right w:val="single" w:color="000000" w:themeColor="text1" w:sz="4" w:space="0"/>
+        <w:insideH w:val="single" w:color="000000" w:themeColor="text1" w:sz="4" w:space="0"/>
+        <w:insideV w:val="single" w:color="000000" w:themeColor="text1" w:sz="4" w:space="0"/>
+      </w:tblBorders>
+      <w:tblCellMar>
+        <w:top w:w="0" w:type="dxa"/>
+        <w:left w:w="108" w:type="dxa"/>
+        <w:bottom w:w="0" w:type="dxa"/>
+        <w:right w:w="108" w:type="dxa"/>
+      </w:tblCellMar>
+    </w:tblPr>
+  </w:style>
+  <w:style xmlns:w14="http://schemas.microsoft.com/office/word/2010/wordml" xmlns:mc="http://schemas.openxmlformats.org/markup-compatibility/2006" xmlns:w="http://schemas.openxmlformats.org/wordprocessingml/2006/main" w:type="character" w:styleId="HeaderChar" w:customStyle="1" mc:Ignorable="w14">
+    <w:name xmlns:w="http://schemas.openxmlformats.org/wordprocessingml/2006/main" w:val="Header Char"/>
+    <w:basedOn xmlns:w="http://schemas.openxmlformats.org/wordprocessingml/2006/main" w:val="DefaultParagraphFont"/>
+    <w:link xmlns:w="http://schemas.openxmlformats.org/wordprocessingml/2006/main" w:val="Header"/>
+    <w:uiPriority xmlns:w="http://schemas.openxmlformats.org/wordprocessingml/2006/main" w:val="99"/>
+  </w:style>
+  <w:style xmlns:w14="http://schemas.microsoft.com/office/word/2010/wordml" xmlns:mc="http://schemas.openxmlformats.org/markup-compatibility/2006" xmlns:w="http://schemas.openxmlformats.org/wordprocessingml/2006/main" w:type="paragraph" w:styleId="Header" mc:Ignorable="w14">
+    <w:name xmlns:w="http://schemas.openxmlformats.org/wordprocessingml/2006/main" w:val="header"/>
+    <w:basedOn xmlns:w="http://schemas.openxmlformats.org/wordprocessingml/2006/main" w:val="Normal"/>
+    <w:link xmlns:w="http://schemas.openxmlformats.org/wordprocessingml/2006/main" w:val="HeaderChar"/>
+    <w:uiPriority xmlns:w="http://schemas.openxmlformats.org/wordprocessingml/2006/main" w:val="99"/>
+    <w:unhideWhenUsed xmlns:w="http://schemas.openxmlformats.org/wordprocessingml/2006/main"/>
+    <w:pPr xmlns:w="http://schemas.openxmlformats.org/wordprocessingml/2006/main">
+      <w:tabs xmlns:w="http://schemas.openxmlformats.org/wordprocessingml/2006/main">
+        <w:tab w:val="center" w:pos="4680"/>
+        <w:tab w:val="right" w:pos="9360"/>
+      </w:tabs>
+      <w:spacing xmlns:w="http://schemas.openxmlformats.org/wordprocessingml/2006/main" w:after="0" w:line="240" w:lineRule="auto"/>
+    </w:pPr>
+  </w:style>
+  <w:style xmlns:w14="http://schemas.microsoft.com/office/word/2010/wordml" xmlns:mc="http://schemas.openxmlformats.org/markup-compatibility/2006" xmlns:w="http://schemas.openxmlformats.org/wordprocessingml/2006/main" w:type="character" w:styleId="FooterChar" w:customStyle="1" mc:Ignorable="w14">
+    <w:name xmlns:w="http://schemas.openxmlformats.org/wordprocessingml/2006/main" w:val="Footer Char"/>
+    <w:basedOn xmlns:w="http://schemas.openxmlformats.org/wordprocessingml/2006/main" w:val="DefaultParagraphFont"/>
+    <w:link xmlns:w="http://schemas.openxmlformats.org/wordprocessingml/2006/main" w:val="Footer"/>
+    <w:uiPriority xmlns:w="http://schemas.openxmlformats.org/wordprocessingml/2006/main" w:val="99"/>
+  </w:style>
+  <w:style xmlns:w14="http://schemas.microsoft.com/office/word/2010/wordml" xmlns:mc="http://schemas.openxmlformats.org/markup-compatibility/2006" xmlns:w="http://schemas.openxmlformats.org/wordprocessingml/2006/main" w:type="paragraph" w:styleId="Footer" mc:Ignorable="w14">
+    <w:name xmlns:w="http://schemas.openxmlformats.org/wordprocessingml/2006/main" w:val="footer"/>
+    <w:basedOn xmlns:w="http://schemas.openxmlformats.org/wordprocessingml/2006/main" w:val="Normal"/>
+    <w:link xmlns:w="http://schemas.openxmlformats.org/wordprocessingml/2006/main" w:val="FooterChar"/>
+    <w:uiPriority xmlns:w="http://schemas.openxmlformats.org/wordprocessingml/2006/main" w:val="99"/>
+    <w:unhideWhenUsed xmlns:w="http://schemas.openxmlformats.org/wordprocessingml/2006/main"/>
+    <w:pPr xmlns:w="http://schemas.openxmlformats.org/wordprocessingml/2006/main">
+      <w:tabs xmlns:w="http://schemas.openxmlformats.org/wordprocessingml/2006/main">
+        <w:tab w:val="center" w:pos="4680"/>
+        <w:tab w:val="right" w:pos="9360"/>
+      </w:tabs>
+      <w:spacing xmlns:w="http://schemas.openxmlformats.org/wordprocessingml/2006/main" w:after="0" w:line="240" w:lineRule="auto"/>
+    </w:pPr>
   </w:style>
 </w:styles>
 </file>

</xml_diff>